<commit_message>
Matematicas discretas taller-2, terminado
</commit_message>
<xml_diff>
--- a/Matematica Discreta/Taller 2 - Herramientas en línea para validar fórmulas o secuencias.docx
+++ b/Matematica Discreta/Taller 2 - Herramientas en línea para validar fórmulas o secuencias.docx
@@ -190,6 +190,13 @@
         </w:rPr>
         <w:t>LEANDRO RIVERA</w:t>
       </w:r>
+      <w:r>
+        <w:rPr>
+          <w:b/>
+          <w:bCs/>
+        </w:rPr>
+        <w:t xml:space="preserve"> </w:t>
+      </w:r>
     </w:p>
     <w:p>
       <w:pPr>
@@ -293,7 +300,14 @@
           <w:b/>
           <w:bCs/>
         </w:rPr>
-        <w:t>MARIA PAULINA GARCIA</w:t>
+        <w:t xml:space="preserve">MARIA </w:t>
+      </w:r>
+      <w:r>
+        <w:rPr>
+          <w:b/>
+          <w:bCs/>
+        </w:rPr>
+        <w:t>ALEJANDRA PALACIOS</w:t>
       </w:r>
     </w:p>
     <w:p>
@@ -408,6 +422,7 @@
         <w:rPr>
           <w:b/>
           <w:bCs/>
+          <w:noProof/>
         </w:rPr>
         <w:lastRenderedPageBreak/>
         <w:drawing>
@@ -639,6 +654,7 @@
         <w:rPr>
           <w:b/>
           <w:bCs/>
+          <w:noProof/>
         </w:rPr>
         <w:lastRenderedPageBreak/>
         <w:drawing>
@@ -836,8 +852,72 @@
         <w:rPr>
           <w:b/>
           <w:bCs/>
+          <w:noProof/>
         </w:rPr>
         <w:lastRenderedPageBreak/>
+        <w:drawing>
+          <wp:anchor distT="0" distB="0" distL="114300" distR="114300" simplePos="0" relativeHeight="251664384" behindDoc="0" locked="0" layoutInCell="1" allowOverlap="1" wp14:anchorId="771C81E5" wp14:editId="6D4EEDCC">
+            <wp:simplePos x="0" y="0"/>
+            <wp:positionH relativeFrom="column">
+              <wp:posOffset>873125</wp:posOffset>
+            </wp:positionH>
+            <wp:positionV relativeFrom="paragraph">
+              <wp:posOffset>264160</wp:posOffset>
+            </wp:positionV>
+            <wp:extent cx="3801745" cy="5511165"/>
+            <wp:effectExtent l="2540" t="0" r="0" b="0"/>
+            <wp:wrapSquare wrapText="bothSides"/>
+            <wp:docPr id="16" name="Imagen 16"/>
+            <wp:cNvGraphicFramePr>
+              <a:graphicFrameLocks xmlns:a="http://schemas.openxmlformats.org/drawingml/2006/main" noChangeAspect="1"/>
+            </wp:cNvGraphicFramePr>
+            <a:graphic xmlns:a="http://schemas.openxmlformats.org/drawingml/2006/main">
+              <a:graphicData uri="http://schemas.openxmlformats.org/drawingml/2006/picture">
+                <pic:pic xmlns:pic="http://schemas.openxmlformats.org/drawingml/2006/picture">
+                  <pic:nvPicPr>
+                    <pic:cNvPr id="16" name="Imagen 16"/>
+                    <pic:cNvPicPr/>
+                  </pic:nvPicPr>
+                  <pic:blipFill rotWithShape="1">
+                    <a:blip r:embed="rId10" cstate="print">
+                      <a:extLst>
+                        <a:ext uri="{28A0092B-C50C-407E-A947-70E740481C1C}">
+                          <a14:useLocalDpi xmlns:a14="http://schemas.microsoft.com/office/drawing/2010/main" val="0"/>
+                        </a:ext>
+                      </a:extLst>
+                    </a:blip>
+                    <a:srcRect l="16141" b="8834"/>
+                    <a:stretch/>
+                  </pic:blipFill>
+                  <pic:spPr bwMode="auto">
+                    <a:xfrm rot="16200000">
+                      <a:off x="0" y="0"/>
+                      <a:ext cx="3801745" cy="5511165"/>
+                    </a:xfrm>
+                    <a:prstGeom prst="rect">
+                      <a:avLst/>
+                    </a:prstGeom>
+                    <a:ln>
+                      <a:noFill/>
+                    </a:ln>
+                    <a:extLst>
+                      <a:ext uri="{53640926-AAD7-44D8-BBD7-CCE9431645EC}">
+                        <a14:shadowObscured xmlns:a14="http://schemas.microsoft.com/office/drawing/2010/main"/>
+                      </a:ext>
+                    </a:extLst>
+                  </pic:spPr>
+                </pic:pic>
+              </a:graphicData>
+            </a:graphic>
+          </wp:anchor>
+        </w:drawing>
+      </w:r>
+      <w:r>
+        <w:rPr>
+          <w:b/>
+          <w:bCs/>
+          <w:noProof/>
+        </w:rPr>
         <w:drawing>
           <wp:inline distT="0" distB="0" distL="0" distR="0" wp14:anchorId="40D1D9FB" wp14:editId="7836C59A">
             <wp:extent cx="4549139" cy="746760"/>
@@ -1084,8 +1164,78 @@
         <w:rPr>
           <w:b/>
           <w:bCs/>
+          <w:noProof/>
         </w:rPr>
         <w:lastRenderedPageBreak/>
+        <w:drawing>
+          <wp:anchor distT="0" distB="0" distL="114300" distR="114300" simplePos="0" relativeHeight="251665408" behindDoc="0" locked="0" layoutInCell="1" allowOverlap="1" wp14:anchorId="572EB361" wp14:editId="2FB88280">
+            <wp:simplePos x="0" y="0"/>
+            <wp:positionH relativeFrom="page">
+              <wp:posOffset>2354580</wp:posOffset>
+            </wp:positionH>
+            <wp:positionV relativeFrom="paragraph">
+              <wp:posOffset>-433070</wp:posOffset>
+            </wp:positionV>
+            <wp:extent cx="2771775" cy="7279005"/>
+            <wp:effectExtent l="0" t="5715" r="3810" b="3810"/>
+            <wp:wrapSquare wrapText="bothSides"/>
+            <wp:docPr id="17" name="Imagen 17"/>
+            <wp:cNvGraphicFramePr>
+              <a:graphicFrameLocks xmlns:a="http://schemas.openxmlformats.org/drawingml/2006/main" noChangeAspect="1"/>
+            </wp:cNvGraphicFramePr>
+            <a:graphic xmlns:a="http://schemas.openxmlformats.org/drawingml/2006/main">
+              <a:graphicData uri="http://schemas.openxmlformats.org/drawingml/2006/picture">
+                <pic:pic xmlns:pic="http://schemas.openxmlformats.org/drawingml/2006/picture">
+                  <pic:nvPicPr>
+                    <pic:cNvPr id="17" name="Imagen 17"/>
+                    <pic:cNvPicPr/>
+                  </pic:nvPicPr>
+                  <pic:blipFill rotWithShape="1">
+                    <a:blip r:embed="rId11" cstate="print">
+                      <a:extLst>
+                        <a:ext uri="{28A0092B-C50C-407E-A947-70E740481C1C}">
+                          <a14:useLocalDpi xmlns:a14="http://schemas.microsoft.com/office/drawing/2010/main" val="0"/>
+                        </a:ext>
+                      </a:extLst>
+                    </a:blip>
+                    <a:srcRect l="49231"/>
+                    <a:stretch/>
+                  </pic:blipFill>
+                  <pic:spPr bwMode="auto">
+                    <a:xfrm rot="16200000">
+                      <a:off x="0" y="0"/>
+                      <a:ext cx="2771775" cy="7279005"/>
+                    </a:xfrm>
+                    <a:prstGeom prst="rect">
+                      <a:avLst/>
+                    </a:prstGeom>
+                    <a:ln>
+                      <a:noFill/>
+                    </a:ln>
+                    <a:extLst>
+                      <a:ext uri="{53640926-AAD7-44D8-BBD7-CCE9431645EC}">
+                        <a14:shadowObscured xmlns:a14="http://schemas.microsoft.com/office/drawing/2010/main"/>
+                      </a:ext>
+                    </a:extLst>
+                  </pic:spPr>
+                </pic:pic>
+              </a:graphicData>
+            </a:graphic>
+            <wp14:sizeRelH relativeFrom="margin">
+              <wp14:pctWidth>0</wp14:pctWidth>
+            </wp14:sizeRelH>
+            <wp14:sizeRelV relativeFrom="margin">
+              <wp14:pctHeight>0</wp14:pctHeight>
+            </wp14:sizeRelV>
+          </wp:anchor>
+        </w:drawing>
+      </w:r>
+      <w:r>
+        <w:rPr>
+          <w:b/>
+          <w:bCs/>
+          <w:noProof/>
+        </w:rPr>
         <w:drawing>
           <wp:inline distT="0" distB="0" distL="0" distR="0" wp14:anchorId="4CC108C8" wp14:editId="6D913686">
             <wp:extent cx="4549140" cy="891540"/>
@@ -1272,35 +1422,13 @@
           <w:bCs/>
         </w:rPr>
       </w:pPr>
-    </w:p>
-    <w:p>
-      <w:pPr>
-        <w:rPr>
-          <w:b/>
-          <w:bCs/>
-        </w:rPr>
-      </w:pPr>
-    </w:p>
-    <w:p>
-      <w:pPr>
-        <w:rPr>
-          <w:b/>
-          <w:bCs/>
-        </w:rPr>
-      </w:pPr>
-    </w:p>
-    <w:p>
-      <w:pPr>
-        <w:rPr>
-          <w:b/>
-          <w:bCs/>
-        </w:rPr>
-      </w:pPr>
-      <w:r>
-        <w:rPr>
-          <w:b/>
-          <w:bCs/>
-        </w:rPr>
+      <w:r>
+        <w:rPr>
+          <w:b/>
+          <w:bCs/>
+          <w:noProof/>
+        </w:rPr>
+        <w:lastRenderedPageBreak/>
         <w:drawing>
           <wp:inline distT="0" distB="0" distL="0" distR="0" wp14:anchorId="73E31B9B" wp14:editId="7D0BABA4">
             <wp:extent cx="4549140" cy="1638300"/>
@@ -1358,7 +1486,6 @@
           <w:bCs/>
           <w:noProof/>
         </w:rPr>
-        <w:lastRenderedPageBreak/>
         <w:drawing>
           <wp:anchor distT="0" distB="0" distL="114300" distR="114300" simplePos="0" relativeHeight="251660288" behindDoc="0" locked="0" layoutInCell="1" allowOverlap="1" wp14:anchorId="41F60780" wp14:editId="58F260C5">
             <wp:simplePos x="0" y="0"/>
@@ -1383,7 +1510,7 @@
                     <pic:cNvPicPr/>
                   </pic:nvPicPr>
                   <pic:blipFill rotWithShape="1">
-                    <a:blip r:embed="rId10">
+                    <a:blip r:embed="rId12">
                       <a:extLst>
                         <a:ext uri="{28A0092B-C50C-407E-A947-70E740481C1C}">
                           <a14:useLocalDpi xmlns:a14="http://schemas.microsoft.com/office/drawing/2010/main" val="0"/>
@@ -1470,7 +1597,9 @@
         <w:rPr>
           <w:b/>
           <w:bCs/>
-        </w:rPr>
+          <w:noProof/>
+        </w:rPr>
+        <w:lastRenderedPageBreak/>
         <w:drawing>
           <wp:inline distT="0" distB="0" distL="0" distR="0" wp14:anchorId="592F737D" wp14:editId="59CDC6C9">
             <wp:extent cx="4205672" cy="1744980"/>
@@ -1487,7 +1616,7 @@
                     <pic:cNvPicPr/>
                   </pic:nvPicPr>
                   <pic:blipFill rotWithShape="1">
-                    <a:blip r:embed="rId11"/>
+                    <a:blip r:embed="rId13"/>
                     <a:srcRect t="7646" b="58016"/>
                     <a:stretch/>
                   </pic:blipFill>
@@ -1583,7 +1712,6 @@
           <w:bCs/>
           <w:noProof/>
         </w:rPr>
-        <w:lastRenderedPageBreak/>
         <w:drawing>
           <wp:anchor distT="0" distB="0" distL="114300" distR="114300" simplePos="0" relativeHeight="251663360" behindDoc="0" locked="0" layoutInCell="1" allowOverlap="1" wp14:anchorId="2F132525" wp14:editId="71936324">
             <wp:simplePos x="0" y="0"/>
@@ -1608,7 +1736,7 @@
                     <pic:cNvPicPr/>
                   </pic:nvPicPr>
                   <pic:blipFill>
-                    <a:blip r:embed="rId12">
+                    <a:blip r:embed="rId14">
                       <a:extLst>
                         <a:ext uri="{28A0092B-C50C-407E-A947-70E740481C1C}">
                           <a14:useLocalDpi xmlns:a14="http://schemas.microsoft.com/office/drawing/2010/main" val="0"/>
@@ -1656,131 +1784,13 @@
           <w:bCs/>
         </w:rPr>
       </w:pPr>
-    </w:p>
-    <w:p>
-      <w:pPr>
-        <w:rPr>
-          <w:b/>
-          <w:bCs/>
-        </w:rPr>
-      </w:pPr>
-    </w:p>
-    <w:p>
-      <w:pPr>
-        <w:rPr>
-          <w:b/>
-          <w:bCs/>
-        </w:rPr>
-      </w:pPr>
-    </w:p>
-    <w:p>
-      <w:pPr>
-        <w:rPr>
-          <w:b/>
-          <w:bCs/>
-        </w:rPr>
-      </w:pPr>
-    </w:p>
-    <w:p>
-      <w:pPr>
-        <w:rPr>
-          <w:b/>
-          <w:bCs/>
-        </w:rPr>
-      </w:pPr>
-    </w:p>
-    <w:p>
-      <w:pPr>
-        <w:rPr>
-          <w:b/>
-          <w:bCs/>
-        </w:rPr>
-      </w:pPr>
-    </w:p>
-    <w:p>
-      <w:pPr>
-        <w:rPr>
-          <w:b/>
-          <w:bCs/>
-        </w:rPr>
-      </w:pPr>
-    </w:p>
-    <w:p>
-      <w:pPr>
-        <w:rPr>
-          <w:b/>
-          <w:bCs/>
-        </w:rPr>
-      </w:pPr>
-    </w:p>
-    <w:p>
-      <w:pPr>
-        <w:rPr>
-          <w:b/>
-          <w:bCs/>
-        </w:rPr>
-      </w:pPr>
-    </w:p>
-    <w:p>
-      <w:pPr>
-        <w:rPr>
-          <w:b/>
-          <w:bCs/>
-        </w:rPr>
-      </w:pPr>
-    </w:p>
-    <w:p>
-      <w:pPr>
-        <w:rPr>
-          <w:b/>
-          <w:bCs/>
-        </w:rPr>
-      </w:pPr>
-    </w:p>
-    <w:p>
-      <w:pPr>
-        <w:rPr>
-          <w:b/>
-          <w:bCs/>
-        </w:rPr>
-      </w:pPr>
-    </w:p>
-    <w:p>
-      <w:pPr>
-        <w:rPr>
-          <w:b/>
-          <w:bCs/>
-        </w:rPr>
-      </w:pPr>
-    </w:p>
-    <w:p>
-      <w:pPr>
-        <w:rPr>
-          <w:b/>
-          <w:bCs/>
-        </w:rPr>
-      </w:pPr>
-    </w:p>
-    <w:p>
-      <w:pPr>
-        <w:rPr>
-          <w:b/>
-          <w:bCs/>
-        </w:rPr>
-      </w:pPr>
-    </w:p>
-    <w:p>
-      <w:pPr>
-        <w:rPr>
-          <w:b/>
-          <w:bCs/>
-        </w:rPr>
-      </w:pPr>
-      <w:r>
-        <w:rPr>
-          <w:b/>
-          <w:bCs/>
-        </w:rPr>
+      <w:r>
+        <w:rPr>
+          <w:b/>
+          <w:bCs/>
+          <w:noProof/>
+        </w:rPr>
+        <w:lastRenderedPageBreak/>
         <w:drawing>
           <wp:inline distT="0" distB="0" distL="0" distR="0" wp14:anchorId="232056EF" wp14:editId="148D6F74">
             <wp:extent cx="4205342" cy="1882140"/>
@@ -1797,7 +1807,7 @@
                     <pic:cNvPicPr/>
                   </pic:nvPicPr>
                   <pic:blipFill rotWithShape="1">
-                    <a:blip r:embed="rId11"/>
+                    <a:blip r:embed="rId13"/>
                     <a:srcRect t="41529" b="21432"/>
                     <a:stretch/>
                   </pic:blipFill>
@@ -1862,7 +1872,7 @@
                     <pic:cNvPicPr/>
                   </pic:nvPicPr>
                   <pic:blipFill rotWithShape="1">
-                    <a:blip r:embed="rId10">
+                    <a:blip r:embed="rId12">
                       <a:extLst>
                         <a:ext uri="{28A0092B-C50C-407E-A947-70E740481C1C}">
                           <a14:useLocalDpi xmlns:a14="http://schemas.microsoft.com/office/drawing/2010/main" val="0"/>
@@ -1921,10 +1931,19 @@
           <w:bCs/>
         </w:rPr>
       </w:pPr>
-      <w:r>
-        <w:rPr>
-          <w:b/>
-          <w:bCs/>
+    </w:p>
+    <w:p>
+      <w:pPr>
+        <w:rPr>
+          <w:b/>
+          <w:bCs/>
+        </w:rPr>
+      </w:pPr>
+      <w:r>
+        <w:rPr>
+          <w:b/>
+          <w:bCs/>
+          <w:noProof/>
         </w:rPr>
         <w:lastRenderedPageBreak/>
         <w:drawing>
@@ -1943,7 +1962,7 @@
                     <pic:cNvPicPr/>
                   </pic:nvPicPr>
                   <pic:blipFill rotWithShape="1">
-                    <a:blip r:embed="rId11"/>
+                    <a:blip r:embed="rId13"/>
                     <a:srcRect t="79610"/>
                     <a:stretch/>
                   </pic:blipFill>
@@ -2000,7 +2019,7 @@
           <w:noProof/>
         </w:rPr>
         <w:drawing>
-          <wp:inline distT="0" distB="0" distL="0" distR="0" wp14:anchorId="213ED055" wp14:editId="70402BF0">
+          <wp:inline distT="0" distB="0" distL="0" distR="0" wp14:anchorId="213ED055" wp14:editId="68D277E8">
             <wp:extent cx="5943600" cy="4060190"/>
             <wp:effectExtent l="0" t="0" r="0" b="0"/>
             <wp:docPr id="13" name="Imagen 13"/>
@@ -2015,7 +2034,7 @@
                     <pic:cNvPicPr/>
                   </pic:nvPicPr>
                   <pic:blipFill>
-                    <a:blip r:embed="rId13" cstate="print">
+                    <a:blip r:embed="rId15" cstate="print">
                       <a:extLst>
                         <a:ext uri="{28A0092B-C50C-407E-A947-70E740481C1C}">
                           <a14:useLocalDpi xmlns:a14="http://schemas.microsoft.com/office/drawing/2010/main" val="0"/>
@@ -2080,7 +2099,7 @@
                     <pic:cNvPicPr/>
                   </pic:nvPicPr>
                   <pic:blipFill>
-                    <a:blip r:embed="rId14">
+                    <a:blip r:embed="rId16">
                       <a:extLst>
                         <a:ext uri="{28A0092B-C50C-407E-A947-70E740481C1C}">
                           <a14:useLocalDpi xmlns:a14="http://schemas.microsoft.com/office/drawing/2010/main" val="0"/>

</xml_diff>